<commit_message>
Retrospectiva 1st cycle updated
</commit_message>
<xml_diff>
--- a/Proyecto Inicial/Retrospectiva.docx
+++ b/Proyecto Inicial/Retrospectiva.docx
@@ -106,14 +106,116 @@
     <w:p>
       <w:pPr>
         <w:pStyle w:val="Prrafodelista"/>
-        <w:rPr>
-          <w:b/>
-          <w:bCs/>
-          <w:lang w:val="es-MX"/>
-        </w:rPr>
       </w:pPr>
       <w:r>
         <w:t>Los mini-ciclos escogidos fueron uno por cada caso de uso, ya que es (principalmente) una función bien definida que debe cumplir el simulador.</w:t>
+      </w:r>
+    </w:p>
+    <w:p>
+      <w:pPr>
+        <w:pStyle w:val="Prrafodelista"/>
+      </w:pPr>
+    </w:p>
+    <w:p>
+      <w:pPr>
+        <w:pStyle w:val="Prrafodelista"/>
+        <w:numPr>
+          <w:ilvl w:val="0"/>
+          <w:numId w:val="2"/>
+        </w:numPr>
+        <w:rPr>
+          <w:b/>
+          <w:bCs/>
+          <w:lang w:val="es-MX"/>
+        </w:rPr>
+      </w:pPr>
+      <w:r>
+        <w:t>¿Cuál es el estado actual del laboratorio en términos de mini-ciclos? ¿por qué?</w:t>
+      </w:r>
+    </w:p>
+    <w:p>
+      <w:pPr>
+        <w:pStyle w:val="Prrafodelista"/>
+        <w:numPr>
+          <w:ilvl w:val="0"/>
+          <w:numId w:val="2"/>
+        </w:numPr>
+        <w:rPr>
+          <w:b/>
+          <w:bCs/>
+          <w:lang w:val="es-MX"/>
+        </w:rPr>
+      </w:pPr>
+      <w:r>
+        <w:t>¿Cuál fue el tiempo total invertido en el laboratorio por cada uno de ustedes? (Horas/Hombre)</w:t>
+      </w:r>
+    </w:p>
+    <w:p>
+      <w:pPr>
+        <w:pStyle w:val="Prrafodelista"/>
+        <w:numPr>
+          <w:ilvl w:val="0"/>
+          <w:numId w:val="2"/>
+        </w:numPr>
+        <w:rPr>
+          <w:b/>
+          <w:bCs/>
+          <w:lang w:val="es-MX"/>
+        </w:rPr>
+      </w:pPr>
+      <w:r>
+        <w:t>¿Cuál consideran fue el mayor logro? ¿Por qué?</w:t>
+      </w:r>
+    </w:p>
+    <w:p>
+      <w:pPr>
+        <w:pStyle w:val="Prrafodelista"/>
+        <w:numPr>
+          <w:ilvl w:val="0"/>
+          <w:numId w:val="2"/>
+        </w:numPr>
+        <w:rPr>
+          <w:b/>
+          <w:bCs/>
+          <w:lang w:val="es-MX"/>
+        </w:rPr>
+      </w:pPr>
+      <w:r>
+        <w:t>Cuál consideran que fue el mayor problema técnico? ¿Qué hicieron para resolverlo?</w:t>
+      </w:r>
+    </w:p>
+    <w:p>
+      <w:pPr>
+        <w:pStyle w:val="Prrafodelista"/>
+        <w:numPr>
+          <w:ilvl w:val="0"/>
+          <w:numId w:val="2"/>
+        </w:numPr>
+        <w:rPr>
+          <w:b/>
+          <w:bCs/>
+          <w:lang w:val="es-MX"/>
+        </w:rPr>
+      </w:pPr>
+      <w:r>
+        <w:t>¿Qué hicieron bien como equipo? ¿Qué se comprometen a hacer para mejorar los resultados?</w:t>
+      </w:r>
+    </w:p>
+    <w:p>
+      <w:pPr>
+        <w:pStyle w:val="Prrafodelista"/>
+        <w:numPr>
+          <w:ilvl w:val="0"/>
+          <w:numId w:val="2"/>
+        </w:numPr>
+        <w:rPr>
+          <w:b/>
+          <w:bCs/>
+          <w:lang w:val="es-MX"/>
+        </w:rPr>
+      </w:pPr>
+      <w:r>
+        <w:t>Considerando las prácticas XP del laboratorio. ¿cuál fue la más útil? ¿por qué?</w:t>
       </w:r>
       <w:bookmarkStart w:id="0" w:name="_GoBack"/>
       <w:bookmarkEnd w:id="0"/>

</xml_diff>

<commit_message>
Proyecto Inicial Retrospectiva finished
</commit_message>
<xml_diff>
--- a/Proyecto Inicial/Retrospectiva.docx
+++ b/Proyecto Inicial/Retrospectiva.docx
@@ -136,6 +136,29 @@
     <w:p>
       <w:pPr>
         <w:pStyle w:val="Prrafodelista"/>
+      </w:pPr>
+    </w:p>
+    <w:p>
+      <w:pPr>
+        <w:pStyle w:val="Prrafodelista"/>
+      </w:pPr>
+      <w:r>
+        <w:t>Los mini-ciclos de lluvia todavía no cumplen completamente las funcionalidades: flata la colisión con las trampas y los agujeros de las mismas.</w:t>
+      </w:r>
+    </w:p>
+    <w:p>
+      <w:pPr>
+        <w:pStyle w:val="Prrafodelista"/>
+        <w:rPr>
+          <w:b/>
+          <w:bCs/>
+          <w:lang w:val="es-MX"/>
+        </w:rPr>
+      </w:pPr>
+    </w:p>
+    <w:p>
+      <w:pPr>
+        <w:pStyle w:val="Prrafodelista"/>
         <w:numPr>
           <w:ilvl w:val="0"/>
           <w:numId w:val="2"/>
@@ -153,6 +176,37 @@
     <w:p>
       <w:pPr>
         <w:pStyle w:val="Prrafodelista"/>
+      </w:pPr>
+    </w:p>
+    <w:p>
+      <w:pPr>
+        <w:pStyle w:val="Prrafodelista"/>
+      </w:pPr>
+      <w:r>
+        <w:t>Eduard: 12 horas.</w:t>
+      </w:r>
+    </w:p>
+    <w:p>
+      <w:pPr>
+        <w:pStyle w:val="Prrafodelista"/>
+      </w:pPr>
+      <w:r>
+        <w:t>Juan: horas.</w:t>
+      </w:r>
+    </w:p>
+    <w:p>
+      <w:pPr>
+        <w:pStyle w:val="Prrafodelista"/>
+        <w:rPr>
+          <w:b/>
+          <w:bCs/>
+          <w:lang w:val="es-MX"/>
+        </w:rPr>
+      </w:pPr>
+    </w:p>
+    <w:p>
+      <w:pPr>
+        <w:pStyle w:val="Prrafodelista"/>
         <w:numPr>
           <w:ilvl w:val="0"/>
           <w:numId w:val="2"/>
@@ -170,6 +224,29 @@
     <w:p>
       <w:pPr>
         <w:pStyle w:val="Prrafodelista"/>
+      </w:pPr>
+    </w:p>
+    <w:p>
+      <w:pPr>
+        <w:pStyle w:val="Prrafodelista"/>
+      </w:pPr>
+      <w:r>
+        <w:t>Lograr trabajar con las herramientas de dibujo de Java y aprender a optimizar nuestro trabajo usando repositorios de trabajo. Cabe mencionar que el progreso al abstraer información mejoró bastante.</w:t>
+      </w:r>
+    </w:p>
+    <w:p>
+      <w:pPr>
+        <w:pStyle w:val="Prrafodelista"/>
+        <w:rPr>
+          <w:b/>
+          <w:bCs/>
+          <w:lang w:val="es-MX"/>
+        </w:rPr>
+      </w:pPr>
+    </w:p>
+    <w:p>
+      <w:pPr>
+        <w:pStyle w:val="Prrafodelista"/>
         <w:numPr>
           <w:ilvl w:val="0"/>
           <w:numId w:val="2"/>
@@ -187,6 +264,29 @@
     <w:p>
       <w:pPr>
         <w:pStyle w:val="Prrafodelista"/>
+      </w:pPr>
+    </w:p>
+    <w:p>
+      <w:pPr>
+        <w:pStyle w:val="Prrafodelista"/>
+      </w:pPr>
+      <w:r>
+        <w:t>La tarea de mostrar al usuario una figura que representara las trampas, debido a que no había una implementación en el proyecto shapes que pudieramos usar para “rotar” figuras y cumplir con el cometido. Para suplementar esa deficiencia decidimos representar las trampas como líneas 2D en el canvas, pero aprender a manipularlas y dibujarlas fue una tarea complicada.</w:t>
+      </w:r>
+    </w:p>
+    <w:p>
+      <w:pPr>
+        <w:pStyle w:val="Prrafodelista"/>
+        <w:rPr>
+          <w:b/>
+          <w:bCs/>
+          <w:lang w:val="es-MX"/>
+        </w:rPr>
+      </w:pPr>
+    </w:p>
+    <w:p>
+      <w:pPr>
+        <w:pStyle w:val="Prrafodelista"/>
         <w:numPr>
           <w:ilvl w:val="0"/>
           <w:numId w:val="2"/>
@@ -204,6 +304,36 @@
     <w:p>
       <w:pPr>
         <w:pStyle w:val="Prrafodelista"/>
+      </w:pPr>
+    </w:p>
+    <w:p>
+      <w:pPr>
+        <w:pStyle w:val="Prrafodelista"/>
+      </w:pPr>
+      <w:r>
+        <w:t>Pudimos comunicar nuestras ideas de manera eficiente para realizar el trabajo de equipo. Esperamos que la optimización de tiempo al realizar esta tarea aumente.</w:t>
+      </w:r>
+    </w:p>
+    <w:p>
+      <w:pPr>
+        <w:pStyle w:val="Prrafodelista"/>
+      </w:pPr>
+      <w:bookmarkStart w:id="0" w:name="_GoBack"/>
+      <w:bookmarkEnd w:id="0"/>
+    </w:p>
+    <w:p>
+      <w:pPr>
+        <w:pStyle w:val="Prrafodelista"/>
+        <w:rPr>
+          <w:b/>
+          <w:bCs/>
+          <w:lang w:val="es-MX"/>
+        </w:rPr>
+      </w:pPr>
+    </w:p>
+    <w:p>
+      <w:pPr>
+        <w:pStyle w:val="Prrafodelista"/>
         <w:numPr>
           <w:ilvl w:val="0"/>
           <w:numId w:val="2"/>
@@ -215,10 +345,77 @@
         </w:rPr>
       </w:pPr>
       <w:r>
+        <w:lastRenderedPageBreak/>
         <w:t>Considerando las prácticas XP del laboratorio. ¿cuál fue la más útil? ¿por qué?</w:t>
       </w:r>
-      <w:bookmarkStart w:id="0" w:name="_GoBack"/>
-      <w:bookmarkEnd w:id="0"/>
+    </w:p>
+    <w:p>
+      <w:pPr>
+        <w:pStyle w:val="Prrafodelista"/>
+      </w:pPr>
+    </w:p>
+    <w:p>
+      <w:pPr>
+        <w:pStyle w:val="Prrafodelista"/>
+        <w:rPr>
+          <w:rFonts w:cstheme="minorHAnsi"/>
+          <w:b/>
+          <w:bCs/>
+          <w:sz w:val="24"/>
+          <w:szCs w:val="24"/>
+          <w:lang w:val="es-MX"/>
+        </w:rPr>
+      </w:pPr>
+      <w:r>
+        <w:t xml:space="preserve">La práctica que más resultó útil fue la de </w:t>
+      </w:r>
+      <w:r>
+        <w:rPr>
+          <w:rStyle w:val="Textoennegrita"/>
+          <w:rFonts w:ascii="Arial" w:hAnsi="Arial" w:cs="Arial"/>
+          <w:b w:val="0"/>
+          <w:bCs w:val="0"/>
+          <w:color w:val="444444"/>
+          <w:sz w:val="20"/>
+          <w:szCs w:val="20"/>
+          <w:shd w:val="clear" w:color="auto" w:fill="FFFFFF"/>
+        </w:rPr>
+        <w:t>The project is divided into </w:t>
+      </w:r>
+      <w:hyperlink r:id="rId5" w:history="1">
+        <w:r>
+          <w:rPr>
+            <w:rStyle w:val="Hipervnculo"/>
+            <w:rFonts w:ascii="Arial" w:hAnsi="Arial" w:cs="Arial"/>
+            <w:color w:val="990000"/>
+            <w:sz w:val="20"/>
+            <w:szCs w:val="20"/>
+            <w:u w:val="none"/>
+            <w:shd w:val="clear" w:color="auto" w:fill="FFFFFF"/>
+          </w:rPr>
+          <w:t>iterations</w:t>
+        </w:r>
+      </w:hyperlink>
+      <w:r>
+        <w:rPr>
+          <w:rStyle w:val="Textoennegrita"/>
+          <w:rFonts w:cstheme="minorHAnsi"/>
+          <w:b w:val="0"/>
+          <w:bCs w:val="0"/>
+          <w:shd w:val="clear" w:color="auto" w:fill="FFFFFF"/>
+        </w:rPr>
+        <w:t xml:space="preserve">, ya que al ser el inicio del </w:t>
+      </w:r>
+      <w:r>
+        <w:rPr>
+          <w:rStyle w:val="Textoennegrita"/>
+          <w:rFonts w:cstheme="minorHAnsi"/>
+          <w:b w:val="0"/>
+          <w:bCs w:val="0"/>
+          <w:shd w:val="clear" w:color="auto" w:fill="FFFFFF"/>
+        </w:rPr>
+        <w:t>proyecto consideramos que la tarea de hacer un buen diseño merecía la pena desde el inicio.</w:t>
+      </w:r>
     </w:p>
     <w:sectPr>
       <w:pgSz w:w="12240" w:h="15840"/>
@@ -459,7 +656,7 @@
       </w:pPr>
     </w:pPrDefault>
   </w:docDefaults>
-  <w:latentStyles w:defLockedState="0" w:defUIPriority="99" w:defSemiHidden="0" w:defUnhideWhenUsed="0" w:defQFormat="0" w:count="376">
+  <w:latentStyles w:defLockedState="0" w:defUIPriority="99" w:defSemiHidden="0" w:defUnhideWhenUsed="0" w:defQFormat="0" w:count="377">
     <w:lsdException w:name="Normal" w:uiPriority="0" w:qFormat="1"/>
     <w:lsdException w:name="heading 1" w:uiPriority="9" w:qFormat="1"/>
     <w:lsdException w:name="heading 2" w:semiHidden="1" w:uiPriority="9" w:unhideWhenUsed="1" w:qFormat="1"/>
@@ -565,7 +762,6 @@
     <w:lsdException w:name="HTML Sample" w:semiHidden="1" w:unhideWhenUsed="1"/>
     <w:lsdException w:name="HTML Typewriter" w:semiHidden="1" w:unhideWhenUsed="1"/>
     <w:lsdException w:name="HTML Variable" w:semiHidden="1" w:unhideWhenUsed="1"/>
-    <w:lsdException w:name="Normal Table" w:semiHidden="1" w:unhideWhenUsed="1"/>
     <w:lsdException w:name="annotation subject" w:semiHidden="1" w:unhideWhenUsed="1"/>
     <w:lsdException w:name="No List" w:semiHidden="1" w:unhideWhenUsed="1"/>
     <w:lsdException w:name="Outline List 1" w:semiHidden="1" w:unhideWhenUsed="1"/>
@@ -612,10 +808,8 @@
     <w:lsdException w:name="Table Subtle 2" w:semiHidden="1" w:unhideWhenUsed="1"/>
     <w:lsdException w:name="Table Web 1" w:semiHidden="1" w:unhideWhenUsed="1"/>
     <w:lsdException w:name="Table Web 2" w:semiHidden="1" w:unhideWhenUsed="1"/>
-    <w:lsdException w:name="Table Web 3" w:semiHidden="1" w:unhideWhenUsed="1"/>
     <w:lsdException w:name="Balloon Text" w:semiHidden="1" w:unhideWhenUsed="1"/>
     <w:lsdException w:name="Table Grid" w:uiPriority="39"/>
-    <w:lsdException w:name="Table Theme" w:semiHidden="1" w:unhideWhenUsed="1"/>
     <w:lsdException w:name="Placeholder Text" w:semiHidden="1"/>
     <w:lsdException w:name="No Spacing" w:uiPriority="1" w:qFormat="1"/>
     <w:lsdException w:name="Light Shading" w:uiPriority="60"/>
@@ -836,6 +1030,7 @@
     <w:lsdException w:name="Hashtag" w:semiHidden="1" w:unhideWhenUsed="1"/>
     <w:lsdException w:name="Unresolved Mention" w:semiHidden="1" w:unhideWhenUsed="1"/>
     <w:lsdException w:name="Smart Link" w:semiHidden="1" w:unhideWhenUsed="1"/>
+    <w:lsdException w:name="Smart Link Error" w:semiHidden="1" w:unhideWhenUsed="1"/>
   </w:latentStyles>
   <w:style w:type="paragraph" w:default="1" w:styleId="Normal">
     <w:name w:val="Normal"/>
@@ -881,6 +1076,29 @@
       <w:ind w:left="720"/>
       <w:contextualSpacing/>
     </w:pPr>
+  </w:style>
+  <w:style w:type="character" w:styleId="Textoennegrita">
+    <w:name w:val="Strong"/>
+    <w:basedOn w:val="Fuentedeprrafopredeter"/>
+    <w:uiPriority w:val="22"/>
+    <w:qFormat/>
+    <w:rsid w:val="0056637F"/>
+    <w:rPr>
+      <w:b/>
+      <w:bCs/>
+    </w:rPr>
+  </w:style>
+  <w:style w:type="character" w:styleId="Hipervnculo">
+    <w:name w:val="Hyperlink"/>
+    <w:basedOn w:val="Fuentedeprrafopredeter"/>
+    <w:uiPriority w:val="99"/>
+    <w:semiHidden/>
+    <w:unhideWhenUsed/>
+    <w:rsid w:val="0056637F"/>
+    <w:rPr>
+      <w:color w:val="0000FF"/>
+      <w:u w:val="single"/>
+    </w:rPr>
   </w:style>
 </w:styles>
 </file>

</xml_diff>

<commit_message>
Proyecto Inicial Cycle 2 -> query methods do not work, makePunctures method is not started
</commit_message>
<xml_diff>
--- a/Proyecto Inicial/Retrospectiva.docx
+++ b/Proyecto Inicial/Retrospectiva.docx
@@ -143,7 +143,7 @@
         <w:pStyle w:val="Prrafodelista"/>
       </w:pPr>
       <w:r>
-        <w:t>Los mini-ciclos de lluvia todavía no cumplen completamente las funcionalidades: flata la colisión con las trampas y los agujeros de las mismas.</w:t>
+        <w:t>Los métodos que retornan la información de los viñedos todavía tienen un defecto al almacenar los datos. El mini-ciclo “make punctures” no se hizo.</w:t>
       </w:r>
     </w:p>
     <w:p>
@@ -183,7 +183,13 @@
         <w:pStyle w:val="Prrafodelista"/>
       </w:pPr>
       <w:r>
-        <w:t>Eduard: 12 horas.</w:t>
+        <w:t>Eduard: 1</w:t>
+      </w:r>
+      <w:r>
+        <w:t>4</w:t>
+      </w:r>
+      <w:r>
+        <w:t xml:space="preserve"> horas.</w:t>
       </w:r>
     </w:p>
     <w:p>
@@ -231,7 +237,7 @@
         <w:pStyle w:val="Prrafodelista"/>
       </w:pPr>
       <w:r>
-        <w:t>Lograr trabajar con las herramientas de dibujo de Java y aprender a optimizar nuestro trabajo usando repositorios de trabajo. Cabe mencionar que el progreso al abstraer información mejoró bastante.</w:t>
+        <w:t xml:space="preserve">Lograr la extensionabilidad del simulador al usar la herencia y las interfaces. </w:t>
       </w:r>
     </w:p>
     <w:p>
@@ -271,7 +277,7 @@
         <w:pStyle w:val="Prrafodelista"/>
       </w:pPr>
       <w:r>
-        <w:t>La tarea de mostrar al usuario una figura que representara las trampas, debido a que no había una implementación en el proyecto shapes que pudieramos usar para “rotar” figuras y cumplir con el cometido. Para suplementar esa deficiencia decidimos representar las trampas como líneas 2D en el canvas, pero aprender a manipularlas y dibujarlas fue una tarea complicada.</w:t>
+        <w:t>El desarrollo de los métodos que retornan la información en las pruebas continua presentando cierta dificultad, ya que el método no retorna lo esperado. Suponemos que puede ser por un manejo erróneo de memoria.</w:t>
       </w:r>
     </w:p>
     <w:p>
@@ -318,8 +324,6 @@
       <w:pPr>
         <w:pStyle w:val="Prrafodelista"/>
       </w:pPr>
-      <w:bookmarkStart w:id="0" w:name="_GoBack"/>
-      <w:bookmarkEnd w:id="0"/>
     </w:p>
     <w:p>
       <w:pPr>
@@ -345,42 +349,37 @@
         </w:rPr>
       </w:pPr>
       <w:r>
+        <w:t>Considerando las prácticas XP del laboratorio. ¿cuál fue la más útil? ¿por qué?</w:t>
+      </w:r>
+    </w:p>
+    <w:p>
+      <w:pPr>
+        <w:pStyle w:val="Prrafodelista"/>
+      </w:pPr>
+    </w:p>
+    <w:p>
+      <w:pPr>
+        <w:pStyle w:val="Prrafodelista"/>
+        <w:rPr>
+          <w:rFonts w:cstheme="minorHAnsi"/>
+          <w:b/>
+          <w:bCs/>
+          <w:lang w:val="es-MX"/>
+        </w:rPr>
+      </w:pPr>
+      <w:r>
         <w:lastRenderedPageBreak/>
-        <w:t>Considerando las prácticas XP del laboratorio. ¿cuál fue la más útil? ¿por qué?</w:t>
-      </w:r>
-    </w:p>
-    <w:p>
-      <w:pPr>
-        <w:pStyle w:val="Prrafodelista"/>
-      </w:pPr>
-    </w:p>
-    <w:p>
-      <w:pPr>
-        <w:pStyle w:val="Prrafodelista"/>
-        <w:rPr>
-          <w:rFonts w:cstheme="minorHAnsi"/>
-          <w:b/>
-          <w:bCs/>
-          <w:sz w:val="24"/>
-          <w:szCs w:val="24"/>
-          <w:lang w:val="es-MX"/>
-        </w:rPr>
-      </w:pPr>
-      <w:r>
-        <w:t xml:space="preserve">La práctica que más resultó útil fue la de </w:t>
-      </w:r>
-      <w:r>
-        <w:rPr>
-          <w:rStyle w:val="Textoennegrita"/>
+        <w:t xml:space="preserve">La práctica más útil fue la de </w:t>
+      </w:r>
+      <w:r>
+        <w:rPr>
           <w:rFonts w:ascii="Arial" w:hAnsi="Arial" w:cs="Arial"/>
-          <w:b w:val="0"/>
-          <w:bCs w:val="0"/>
           <w:color w:val="444444"/>
           <w:sz w:val="20"/>
           <w:szCs w:val="20"/>
           <w:shd w:val="clear" w:color="auto" w:fill="FFFFFF"/>
         </w:rPr>
-        <w:t>The project is divided into </w:t>
+        <w:t>Code the </w:t>
       </w:r>
       <w:hyperlink r:id="rId5" w:history="1">
         <w:r>
@@ -390,32 +389,37 @@
             <w:color w:val="990000"/>
             <w:sz w:val="20"/>
             <w:szCs w:val="20"/>
-            <w:u w:val="none"/>
             <w:shd w:val="clear" w:color="auto" w:fill="FFFFFF"/>
           </w:rPr>
-          <w:t>iterations</w:t>
+          <w:t>unit test first</w:t>
         </w:r>
       </w:hyperlink>
       <w:r>
         <w:rPr>
-          <w:rStyle w:val="Textoennegrita"/>
+          <w:rFonts w:ascii="Arial" w:hAnsi="Arial" w:cs="Arial"/>
+          <w:color w:val="444444"/>
+          <w:sz w:val="20"/>
+          <w:szCs w:val="20"/>
+          <w:shd w:val="clear" w:color="auto" w:fill="FFFFFF"/>
+        </w:rPr>
+        <w:t xml:space="preserve">, </w:t>
+      </w:r>
+      <w:r>
+        <w:rPr>
           <w:rFonts w:cstheme="minorHAnsi"/>
-          <w:b w:val="0"/>
-          <w:bCs w:val="0"/>
           <w:shd w:val="clear" w:color="auto" w:fill="FFFFFF"/>
         </w:rPr>
-        <w:t xml:space="preserve">, ya que al ser el inicio del </w:t>
-      </w:r>
-      <w:r>
-        <w:rPr>
-          <w:rStyle w:val="Textoennegrita"/>
+        <w:t>ya qu</w:t>
+      </w:r>
+      <w:r>
+        <w:rPr>
           <w:rFonts w:cstheme="minorHAnsi"/>
-          <w:b w:val="0"/>
-          <w:bCs w:val="0"/>
           <w:shd w:val="clear" w:color="auto" w:fill="FFFFFF"/>
         </w:rPr>
-        <w:t>proyecto consideramos que la tarea de hacer un buen diseño merecía la pena desde el inicio.</w:t>
-      </w:r>
+        <w:t>e esta fue la que nos ayudó a encontrar errores en la impentación de algunos métodos y también sabemos cuáles siguen mal.</w:t>
+      </w:r>
+      <w:bookmarkStart w:id="0" w:name="_GoBack"/>
+      <w:bookmarkEnd w:id="0"/>
     </w:p>
     <w:sectPr>
       <w:pgSz w:w="12240" w:h="15840"/>
@@ -762,6 +766,7 @@
     <w:lsdException w:name="HTML Sample" w:semiHidden="1" w:unhideWhenUsed="1"/>
     <w:lsdException w:name="HTML Typewriter" w:semiHidden="1" w:unhideWhenUsed="1"/>
     <w:lsdException w:name="HTML Variable" w:semiHidden="1" w:unhideWhenUsed="1"/>
+    <w:lsdException w:name="Normal Table" w:semiHidden="1" w:unhideWhenUsed="1"/>
     <w:lsdException w:name="annotation subject" w:semiHidden="1" w:unhideWhenUsed="1"/>
     <w:lsdException w:name="No List" w:semiHidden="1" w:unhideWhenUsed="1"/>
     <w:lsdException w:name="Outline List 1" w:semiHidden="1" w:unhideWhenUsed="1"/>
@@ -808,8 +813,10 @@
     <w:lsdException w:name="Table Subtle 2" w:semiHidden="1" w:unhideWhenUsed="1"/>
     <w:lsdException w:name="Table Web 1" w:semiHidden="1" w:unhideWhenUsed="1"/>
     <w:lsdException w:name="Table Web 2" w:semiHidden="1" w:unhideWhenUsed="1"/>
+    <w:lsdException w:name="Table Web 3" w:semiHidden="1" w:unhideWhenUsed="1"/>
     <w:lsdException w:name="Balloon Text" w:semiHidden="1" w:unhideWhenUsed="1"/>
     <w:lsdException w:name="Table Grid" w:uiPriority="39"/>
+    <w:lsdException w:name="Table Theme" w:semiHidden="1" w:unhideWhenUsed="1"/>
     <w:lsdException w:name="Placeholder Text" w:semiHidden="1"/>
     <w:lsdException w:name="No Spacing" w:uiPriority="1" w:qFormat="1"/>
     <w:lsdException w:name="Light Shading" w:uiPriority="60"/>

</xml_diff>

<commit_message>
Proyecto Inical Cycle4 -> design modified to include special rain type: straight
</commit_message>
<xml_diff>
--- a/Proyecto Inicial/Retrospectiva.docx
+++ b/Proyecto Inicial/Retrospectiva.docx
@@ -16,8 +16,18 @@
           <w:bCs/>
           <w:lang w:val="es-MX"/>
         </w:rPr>
-        <w:t>RETROSPECTIVA – CICLO 1</w:t>
-      </w:r>
+        <w:t xml:space="preserve">RETROSPECTIVA – CICLO </w:t>
+      </w:r>
+      <w:r>
+        <w:rPr>
+          <w:b/>
+          <w:bCs/>
+          <w:lang w:val="es-MX"/>
+        </w:rPr>
+        <w:t>4</w:t>
+      </w:r>
+      <w:bookmarkStart w:id="0" w:name="_GoBack"/>
+      <w:bookmarkEnd w:id="0"/>
     </w:p>
     <w:p>
       <w:pPr>
@@ -143,7 +153,7 @@
         <w:pStyle w:val="Prrafodelista"/>
       </w:pPr>
       <w:r>
-        <w:t>Los métodos que retornan la información de los viñedos todavía tienen un defecto al almacenar los datos. El mini-ciclo “make punctures” no se hizo.</w:t>
+        <w:t>El miniciclo de trampas especiales esta completo; el miniciclo de lluvias especiales le falta el tipo “straight”, debido a que no se nos ocurrió una buena manera de implementar tal funcionalidad.</w:t>
       </w:r>
     </w:p>
     <w:p>
@@ -197,7 +207,13 @@
         <w:pStyle w:val="Prrafodelista"/>
       </w:pPr>
       <w:r>
-        <w:t>Juan: horas.</w:t>
+        <w:t xml:space="preserve">Juan: </w:t>
+      </w:r>
+      <w:r>
+        <w:t xml:space="preserve">12 </w:t>
+      </w:r>
+      <w:r>
+        <w:t>horas.</w:t>
       </w:r>
     </w:p>
     <w:p>
@@ -237,7 +253,7 @@
         <w:pStyle w:val="Prrafodelista"/>
       </w:pPr>
       <w:r>
-        <w:t xml:space="preserve">Lograr la extensionabilidad del simulador al usar la herencia y las interfaces. </w:t>
+        <w:t>Fue un logro pasado; es decir, que nuestro diseño desde el inicio fuera bastante extensible como para evitar una refactorización muy grande. Basicamente lo que se hizo fue extender y esecializar sin mucho cambios grandes.</w:t>
       </w:r>
     </w:p>
     <w:p>
@@ -277,7 +293,7 @@
         <w:pStyle w:val="Prrafodelista"/>
       </w:pPr>
       <w:r>
-        <w:t>El desarrollo de los métodos que retornan la información en las pruebas continua presentando cierta dificultad, ya que el método no retorna lo esperado. Suponemos que puede ser por un manejo erróneo de memoria.</w:t>
+        <w:t>El mayor problema fue la identificacion de los tipos especiales y se pensó utilizar un “logotipo” para diferenciar los tipos.</w:t>
       </w:r>
     </w:p>
     <w:p>
@@ -315,9 +331,14 @@
     <w:p>
       <w:pPr>
         <w:pStyle w:val="Prrafodelista"/>
-      </w:pPr>
-      <w:r>
-        <w:t>Pudimos comunicar nuestras ideas de manera eficiente para realizar el trabajo de equipo. Esperamos que la optimización de tiempo al realizar esta tarea aumente.</w:t>
+        <w:rPr>
+          <w:b/>
+          <w:bCs/>
+          <w:lang w:val="es-MX"/>
+        </w:rPr>
+      </w:pPr>
+      <w:r>
+        <w:t>Mencionado anteriormente, nuestro mayor logro fue lograr un buen proyecto desde el inicio. Utilizaremos estos resultados para mejorar la extensibilidad de proyectos futuros.</w:t>
       </w:r>
     </w:p>
     <w:p>
@@ -369,19 +390,104 @@
       </w:pPr>
       <w:r>
         <w:lastRenderedPageBreak/>
-        <w:t xml:space="preserve">La práctica más útil fue la de </w:t>
-      </w:r>
-      <w:r>
-        <w:rPr>
+        <w:t xml:space="preserve">La practica que mas resultó util fue </w:t>
+      </w:r>
+      <w:r>
+        <w:rPr>
+          <w:rStyle w:val="Textoennegrita"/>
+          <w:rFonts w:ascii="Arial" w:hAnsi="Arial" w:cs="Arial"/>
+          <w:color w:val="444444"/>
+          <w:shd w:val="clear" w:color="auto" w:fill="FFFFFF"/>
+        </w:rPr>
+        <w:t>Designing  </w:t>
+      </w:r>
+      <w:r>
+        <w:rPr>
+          <w:rFonts w:ascii="Arial" w:hAnsi="Arial" w:cs="Arial"/>
+          <w:b/>
+          <w:bCs/>
+          <w:color w:val="990000"/>
+          <w:sz w:val="20"/>
+          <w:szCs w:val="20"/>
+          <w:shd w:val="clear" w:color="auto" w:fill="FFFFFF"/>
+        </w:rPr>
+        <w:drawing>
+          <wp:inline distT="0" distB="0" distL="0" distR="0" wp14:anchorId="04C175D5" wp14:editId="6263A3E0">
+            <wp:extent cx="142875" cy="127000"/>
+            <wp:effectExtent l="0" t="0" r="9525" b="6350"/>
+            <wp:docPr id="1" name="Imagen 1" descr="customer on-site">
+              <a:hlinkClick xmlns:a="http://schemas.openxmlformats.org/drawingml/2006/main" r:id="rId5"/>
+            </wp:docPr>
+            <wp:cNvGraphicFramePr>
+              <a:graphicFrameLocks xmlns:a="http://schemas.openxmlformats.org/drawingml/2006/main" noChangeAspect="1"/>
+            </wp:cNvGraphicFramePr>
+            <a:graphic xmlns:a="http://schemas.openxmlformats.org/drawingml/2006/main">
+              <a:graphicData uri="http://schemas.openxmlformats.org/drawingml/2006/picture">
+                <pic:pic xmlns:pic="http://schemas.openxmlformats.org/drawingml/2006/picture">
+                  <pic:nvPicPr>
+                    <pic:cNvPr id="0" name="Picture 1" descr="customer on-site">
+                      <a:hlinkClick r:id="rId5"/>
+                    </pic:cNvPr>
+                    <pic:cNvPicPr>
+                      <a:picLocks noChangeAspect="1" noChangeArrowheads="1"/>
+                    </pic:cNvPicPr>
+                  </pic:nvPicPr>
+                  <pic:blipFill>
+                    <a:blip r:embed="rId6">
+                      <a:extLst>
+                        <a:ext uri="{28A0092B-C50C-407E-A947-70E740481C1C}">
+                          <a14:useLocalDpi xmlns:a14="http://schemas.microsoft.com/office/drawing/2010/main" val="0"/>
+                        </a:ext>
+                      </a:extLst>
+                    </a:blip>
+                    <a:srcRect/>
+                    <a:stretch>
+                      <a:fillRect/>
+                    </a:stretch>
+                  </pic:blipFill>
+                  <pic:spPr bwMode="auto">
+                    <a:xfrm>
+                      <a:off x="0" y="0"/>
+                      <a:ext cx="142875" cy="127000"/>
+                    </a:xfrm>
+                    <a:prstGeom prst="rect">
+                      <a:avLst/>
+                    </a:prstGeom>
+                    <a:noFill/>
+                    <a:ln>
+                      <a:noFill/>
+                    </a:ln>
+                  </pic:spPr>
+                </pic:pic>
+              </a:graphicData>
+            </a:graphic>
+          </wp:inline>
+        </w:drawing>
+      </w:r>
+      <w:r>
+        <w:rPr>
+          <w:rStyle w:val="Textoennegrita"/>
+          <w:rFonts w:ascii="Arial" w:hAnsi="Arial" w:cs="Arial"/>
+          <w:strike/>
+          <w:color w:val="444444"/>
+          <w:sz w:val="20"/>
+          <w:szCs w:val="20"/>
+          <w:shd w:val="clear" w:color="auto" w:fill="FFFFFF"/>
+        </w:rPr>
+        <w:t> </w:t>
+      </w:r>
+      <w:r>
+        <w:rPr>
+          <w:rStyle w:val="Textoennegrita"/>
           <w:rFonts w:ascii="Arial" w:hAnsi="Arial" w:cs="Arial"/>
           <w:color w:val="444444"/>
           <w:sz w:val="20"/>
           <w:szCs w:val="20"/>
           <w:shd w:val="clear" w:color="auto" w:fill="FFFFFF"/>
         </w:rPr>
-        <w:t>Code the </w:t>
-      </w:r>
-      <w:hyperlink r:id="rId5" w:history="1">
+        <w:t>  </w:t>
+      </w:r>
+      <w:hyperlink r:id="rId7" w:history="1">
         <w:r>
           <w:rPr>
             <w:rStyle w:val="Hipervnculo"/>
@@ -389,9 +495,10 @@
             <w:color w:val="990000"/>
             <w:sz w:val="20"/>
             <w:szCs w:val="20"/>
+            <w:u w:val="none"/>
             <w:shd w:val="clear" w:color="auto" w:fill="FFFFFF"/>
           </w:rPr>
-          <w:t>unit test first</w:t>
+          <w:t>Simplicity</w:t>
         </w:r>
       </w:hyperlink>
       <w:r>
@@ -402,24 +509,25 @@
           <w:szCs w:val="20"/>
           <w:shd w:val="clear" w:color="auto" w:fill="FFFFFF"/>
         </w:rPr>
-        <w:t xml:space="preserve">, </w:t>
+        <w:t xml:space="preserve">. </w:t>
+      </w:r>
+      <w:r>
+        <w:rPr>
+          <w:rFonts w:ascii="Arial" w:hAnsi="Arial" w:cs="Arial"/>
+          <w:color w:val="444444"/>
+          <w:sz w:val="20"/>
+          <w:szCs w:val="20"/>
+          <w:shd w:val="clear" w:color="auto" w:fill="FFFFFF"/>
+        </w:rPr>
+        <w:t xml:space="preserve"> </w:t>
       </w:r>
       <w:r>
         <w:rPr>
           <w:rFonts w:cstheme="minorHAnsi"/>
           <w:shd w:val="clear" w:color="auto" w:fill="FFFFFF"/>
         </w:rPr>
-        <w:t>ya qu</w:t>
-      </w:r>
-      <w:r>
-        <w:rPr>
-          <w:rFonts w:cstheme="minorHAnsi"/>
-          <w:shd w:val="clear" w:color="auto" w:fill="FFFFFF"/>
-        </w:rPr>
-        <w:t>e esta fue la que nos ayudó a encontrar errores en la impentación de algunos métodos y también sabemos cuáles siguen mal.</w:t>
-      </w:r>
-      <w:bookmarkStart w:id="0" w:name="_GoBack"/>
-      <w:bookmarkEnd w:id="0"/>
+        <w:t>, ya que eso nos permitió cumplir los requisitos en un menor esfuerzo y tiempo.</w:t>
+      </w:r>
     </w:p>
     <w:sectPr>
       <w:pgSz w:w="12240" w:h="15840"/>

</xml_diff>